<commit_message>
add an analysis and a result image
</commit_message>
<xml_diff>
--- a/U202115388/cuckoo-driven way/report/U202115388_艾筠舜/U202115388_艾筠舜_课程报告.docx
+++ b/U202115388/cuckoo-driven way/report/U202115388_艾筠舜/U202115388_艾筠舜_课程报告.docx
@@ -996,8 +996,6 @@
         </w:rPr>
         <w:fldChar w:fldCharType="end"/>
       </w:r>
-      <w:bookmarkStart w:id="18" w:name="_GoBack"/>
-      <w:bookmarkEnd w:id="18"/>
     </w:p>
     <w:p>
       <w:pPr>
@@ -1125,8 +1123,8 @@
         </w:numPr>
         <w:jc w:val="left"/>
       </w:pPr>
-      <w:bookmarkStart w:id="1" w:name="_Toc101339013"/>
-      <w:bookmarkStart w:id="2" w:name="_Toc28932"/>
+      <w:bookmarkStart w:id="1" w:name="_Toc28932"/>
+      <w:bookmarkStart w:id="2" w:name="_Toc101339013"/>
       <w:r>
         <w:rPr>
           <w:rFonts w:hint="eastAsia"/>
@@ -1164,8 +1162,8 @@
         </w:rPr>
         <w:t>。</w:t>
       </w:r>
-      <w:bookmarkStart w:id="3" w:name="_Toc75097818"/>
-      <w:bookmarkStart w:id="4" w:name="_Toc101339014"/>
+      <w:bookmarkStart w:id="3" w:name="_Toc101339014"/>
+      <w:bookmarkStart w:id="4" w:name="_Toc75097818"/>
     </w:p>
     <w:p>
       <w:pPr>
@@ -13030,6 +13028,27 @@
     </w:p>
     <w:p>
       <w:pPr>
+        <w:numPr>
+          <w:ilvl w:val="0"/>
+          <w:numId w:val="10"/>
+        </w:numPr>
+        <w:bidi w:val="0"/>
+        <w:ind w:left="0" w:leftChars="0" w:firstLine="0" w:firstLineChars="0"/>
+        <w:rPr>
+          <w:rFonts w:hint="default"/>
+          <w:lang w:val="en-US"/>
+        </w:rPr>
+      </w:pPr>
+      <w:r>
+        <w:rPr>
+          <w:rFonts w:hint="eastAsia"/>
+          <w:lang w:val="en-US" w:eastAsia="zh-CN"/>
+        </w:rPr>
+        <w:t>在Cuckoo Hash中不存在误判的情况，因此false positive 与 negative positive 都是0</w:t>
+      </w:r>
+    </w:p>
+    <w:p>
+      <w:pPr>
         <w:pStyle w:val="2"/>
         <w:jc w:val="left"/>
       </w:pPr>
@@ -13058,6 +13077,97 @@
         <w:t>实验测试的性能</w:t>
       </w:r>
       <w:bookmarkEnd w:id="12"/>
+    </w:p>
+    <w:p>
+      <w:pPr>
+        <w:ind w:firstLine="420" w:firstLineChars="0"/>
+        <w:rPr>
+          <w:rFonts w:hint="eastAsia"/>
+          <w:lang w:val="en-US" w:eastAsia="zh-CN"/>
+        </w:rPr>
+      </w:pPr>
+      <w:r>
+        <w:rPr>
+          <w:rFonts w:hint="eastAsia"/>
+          <w:lang w:val="en-US" w:eastAsia="zh-CN"/>
+        </w:rPr>
+        <w:t>首先，测试Cuckoo Hash能否正确的插入，查找，删除元素。在cuckoohash.py中运行测试程序(SIZE大小是1000，Hash表初始大小是100)，结果如下</w:t>
+      </w:r>
+    </w:p>
+    <w:p>
+      <w:pPr>
+        <w:jc w:val="center"/>
+      </w:pPr>
+      <w:r>
+        <w:drawing>
+          <wp:inline distT="0" distB="0" distL="114300" distR="114300">
+            <wp:extent cx="5062220" cy="633095"/>
+            <wp:effectExtent l="0" t="0" r="5080" b="1905"/>
+            <wp:docPr id="7" name="图片 1"/>
+            <wp:cNvGraphicFramePr>
+              <a:graphicFrameLocks xmlns:a="http://schemas.openxmlformats.org/drawingml/2006/main" noChangeAspect="1"/>
+            </wp:cNvGraphicFramePr>
+            <a:graphic xmlns:a="http://schemas.openxmlformats.org/drawingml/2006/main">
+              <a:graphicData uri="http://schemas.openxmlformats.org/drawingml/2006/picture">
+                <pic:pic xmlns:pic="http://schemas.openxmlformats.org/drawingml/2006/picture">
+                  <pic:nvPicPr>
+                    <pic:cNvPr id="7" name="图片 1"/>
+                    <pic:cNvPicPr>
+                      <a:picLocks noChangeAspect="1"/>
+                    </pic:cNvPicPr>
+                  </pic:nvPicPr>
+                  <pic:blipFill>
+                    <a:blip r:embed="rId21"/>
+                    <a:stretch>
+                      <a:fillRect/>
+                    </a:stretch>
+                  </pic:blipFill>
+                  <pic:spPr>
+                    <a:xfrm>
+                      <a:off x="0" y="0"/>
+                      <a:ext cx="5062220" cy="633095"/>
+                    </a:xfrm>
+                    <a:prstGeom prst="rect">
+                      <a:avLst/>
+                    </a:prstGeom>
+                    <a:noFill/>
+                    <a:ln>
+                      <a:noFill/>
+                    </a:ln>
+                  </pic:spPr>
+                </pic:pic>
+              </a:graphicData>
+            </a:graphic>
+          </wp:inline>
+        </w:drawing>
+      </w:r>
+    </w:p>
+    <w:p>
+      <w:pPr>
+        <w:pStyle w:val="6"/>
+        <w:jc w:val="center"/>
+        <w:rPr>
+          <w:rFonts w:hint="default" w:eastAsia="黑体"/>
+          <w:lang w:val="en-US" w:eastAsia="zh-CN"/>
+        </w:rPr>
+      </w:pPr>
+      <w:r>
+        <w:t xml:space="preserve">图 </w:t>
+      </w:r>
+      <w:r>
+        <w:rPr>
+          <w:rFonts w:hint="eastAsia"/>
+          <w:lang w:val="en-US" w:eastAsia="zh-CN"/>
+        </w:rPr>
+        <w:t>4</w:t>
+      </w:r>
+      <w:r>
+        <w:rPr>
+          <w:rFonts w:hint="eastAsia"/>
+          <w:lang w:val="en-US" w:eastAsia="zh-CN"/>
+        </w:rPr>
+        <w:t xml:space="preserve"> 测试 Cuckoo Hash</w:t>
+      </w:r>
     </w:p>
     <w:p>
       <w:pPr>
@@ -13101,7 +13211,7 @@
                     </pic:cNvPicPr>
                   </pic:nvPicPr>
                   <pic:blipFill>
-                    <a:blip r:embed="rId21"/>
+                    <a:blip r:embed="rId22"/>
                     <a:stretch>
                       <a:fillRect/>
                     </a:stretch>
@@ -13145,7 +13255,7 @@
           <w:rFonts w:hint="eastAsia"/>
           <w:lang w:val="en-US" w:eastAsia="zh-CN"/>
         </w:rPr>
-        <w:t>4 实验结果</w:t>
+        <w:t>5 实验结果</w:t>
       </w:r>
     </w:p>
     <w:p>
@@ -13246,7 +13356,7 @@
                     </pic:cNvPicPr>
                   </pic:nvPicPr>
                   <pic:blipFill>
-                    <a:blip r:embed="rId22"/>
+                    <a:blip r:embed="rId23"/>
                     <a:stretch>
                       <a:fillRect/>
                     </a:stretch>
@@ -13289,7 +13399,7 @@
           <w:rFonts w:hint="eastAsia"/>
           <w:lang w:val="en-US" w:eastAsia="zh-CN"/>
         </w:rPr>
-        <w:t>5 Cuckoo hash发生无限循环的概率</w:t>
+        <w:t>6 Cuckoo hash发生无限循环的概率</w:t>
       </w:r>
     </w:p>
     <w:p>
@@ -13349,7 +13459,7 @@
                     </pic:cNvPicPr>
                   </pic:nvPicPr>
                   <pic:blipFill>
-                    <a:blip r:embed="rId23"/>
+                    <a:blip r:embed="rId24"/>
                     <a:stretch>
                       <a:fillRect/>
                     </a:stretch>
@@ -13392,7 +13502,7 @@
           <w:rFonts w:hint="eastAsia"/>
           <w:lang w:val="en-US" w:eastAsia="zh-CN"/>
         </w:rPr>
-        <w:t xml:space="preserve">6 </w:t>
+        <w:t xml:space="preserve">7 </w:t>
       </w:r>
       <w:r>
         <w:rPr>
@@ -13475,7 +13585,7 @@
                     </pic:cNvPicPr>
                   </pic:nvPicPr>
                   <pic:blipFill>
-                    <a:blip r:embed="rId24"/>
+                    <a:blip r:embed="rId25"/>
                     <a:stretch>
                       <a:fillRect/>
                     </a:stretch>
@@ -13518,7 +13628,7 @@
           <w:rFonts w:hint="eastAsia"/>
           <w:lang w:val="en-US" w:eastAsia="zh-CN"/>
         </w:rPr>
-        <w:t xml:space="preserve">7 </w:t>
+        <w:t xml:space="preserve">8 </w:t>
       </w:r>
       <w:r>
         <w:rPr>
@@ -13615,7 +13725,7 @@
                     </pic:cNvPicPr>
                   </pic:nvPicPr>
                   <pic:blipFill>
-                    <a:blip r:embed="rId25"/>
+                    <a:blip r:embed="rId26"/>
                     <a:stretch>
                       <a:fillRect/>
                     </a:stretch>
@@ -13658,7 +13768,16 @@
           <w:rFonts w:hint="eastAsia"/>
           <w:lang w:val="en-US" w:eastAsia="zh-CN"/>
         </w:rPr>
-        <w:t xml:space="preserve">8 </w:t>
+        <w:t>9</w:t>
+      </w:r>
+      <w:bookmarkStart w:id="18" w:name="_GoBack"/>
+      <w:bookmarkEnd w:id="18"/>
+      <w:r>
+        <w:rPr>
+          <w:rFonts w:hint="eastAsia"/>
+          <w:lang w:val="en-US" w:eastAsia="zh-CN"/>
+        </w:rPr>
+        <w:t xml:space="preserve"> </w:t>
       </w:r>
       <w:r>
         <w:rPr>

</xml_diff>